<commit_message>
added image data for default model
</commit_message>
<xml_diff>
--- a/data/Data Penelitian Default.docx
+++ b/data/Data Penelitian Default.docx
@@ -44,6 +44,7 @@
       </w:pPr>
       <w:r>
         <w:rPr>
+          <w:noProof/>
           <w:lang w:val="en-US"/>
         </w:rPr>
         <w:drawing>
@@ -169,13 +170,13 @@
       </w:pPr>
       <w:r>
         <w:rPr>
-          <w:lang w:val="en-US"/>
-        </w:rPr>
-        <w:lastRenderedPageBreak/>
+          <w:noProof/>
+          <w:lang w:val="en-US"/>
+        </w:rPr>
         <w:drawing>
-          <wp:inline distT="0" distB="0" distL="0" distR="0" wp14:anchorId="13D8E9E2" wp14:editId="2E443A03">
-            <wp:extent cx="5731510" cy="4898390"/>
-            <wp:effectExtent l="0" t="0" r="2540" b="0"/>
+          <wp:inline distT="0" distB="0" distL="0" distR="0" wp14:anchorId="13D8E9E2" wp14:editId="0ECB97C0">
+            <wp:extent cx="4778734" cy="4084108"/>
+            <wp:effectExtent l="0" t="0" r="3175" b="0"/>
             <wp:docPr id="1578154055" name="Picture 1" descr="A blue squares with numbers and labels&#10;&#10;Description automatically generated"/>
             <wp:cNvGraphicFramePr>
               <a:graphicFrameLocks xmlns:a="http://schemas.openxmlformats.org/drawingml/2006/main" noChangeAspect="1"/>
@@ -196,7 +197,7 @@
                   <pic:spPr>
                     <a:xfrm>
                       <a:off x="0" y="0"/>
-                      <a:ext cx="5731510" cy="4898390"/>
+                      <a:ext cx="4782192" cy="4087063"/>
                     </a:xfrm>
                     <a:prstGeom prst="rect">
                       <a:avLst/>
@@ -219,6 +220,7 @@
         <w:rPr>
           <w:lang w:val="en-US"/>
         </w:rPr>
+        <w:lastRenderedPageBreak/>
         <w:t>Best validation accuracy</w:t>
       </w:r>
     </w:p>
@@ -295,9 +297,9 @@
       </w:pPr>
       <w:r>
         <w:rPr>
-          <w:lang w:val="en-US"/>
-        </w:rPr>
-        <w:lastRenderedPageBreak/>
+          <w:noProof/>
+          <w:lang w:val="en-US"/>
+        </w:rPr>
         <w:drawing>
           <wp:inline distT="0" distB="0" distL="0" distR="0" wp14:anchorId="4BF7D631" wp14:editId="42A1CF49">
             <wp:extent cx="5731510" cy="4898390"/>
@@ -338,11 +340,15 @@
     <w:p>
       <w:pPr>
         <w:rPr>
-          <w:lang w:val="en-US"/>
-        </w:rPr>
-      </w:pPr>
-      <w:r>
-        <w:rPr>
+          <w:b/>
+          <w:bCs/>
+          <w:lang w:val="en-US"/>
+        </w:rPr>
+      </w:pPr>
+      <w:r>
+        <w:rPr>
+          <w:b/>
+          <w:bCs/>
           <w:lang w:val="en-US"/>
         </w:rPr>
         <w:t>ResNet-34</w:t>
@@ -356,8 +362,10 @@
       </w:pPr>
       <w:r>
         <w:rPr>
-          <w:lang w:val="en-US"/>
-        </w:rPr>
+          <w:noProof/>
+          <w:lang w:val="en-US"/>
+        </w:rPr>
+        <w:lastRenderedPageBreak/>
         <w:drawing>
           <wp:inline distT="0" distB="0" distL="0" distR="0" wp14:anchorId="576F0B9F" wp14:editId="33789420">
             <wp:extent cx="5731510" cy="2839720"/>
@@ -449,7 +457,6 @@
           <w:szCs w:val="21"/>
           <w14:ligatures w14:val="none"/>
         </w:rPr>
-        <w:lastRenderedPageBreak/>
         <w:t>Precision: 0.7566, Recall: 0.7480</w:t>
       </w:r>
     </w:p>
@@ -487,6 +494,7 @@
       <w:r>
         <w:rPr>
           <w:rFonts w:ascii="Consolas" w:eastAsia="Times New Roman" w:hAnsi="Consolas" w:cs="Times New Roman"/>
+          <w:noProof/>
           <w:kern w:val="0"/>
           <w:sz w:val="21"/>
           <w:szCs w:val="21"/>
@@ -539,6 +547,7 @@
         <w:rPr>
           <w:lang w:val="en-US"/>
         </w:rPr>
+        <w:lastRenderedPageBreak/>
         <w:t>Best validation accuracy</w:t>
       </w:r>
     </w:p>
@@ -615,9 +624,9 @@
       </w:pPr>
       <w:r>
         <w:rPr>
-          <w:lang w:val="en-US"/>
-        </w:rPr>
-        <w:lastRenderedPageBreak/>
+          <w:noProof/>
+          <w:lang w:val="en-US"/>
+        </w:rPr>
         <w:drawing>
           <wp:inline distT="0" distB="0" distL="0" distR="0" wp14:anchorId="7EF4BC3C" wp14:editId="3B519A8F">
             <wp:extent cx="5731510" cy="4898390"/>
@@ -680,8 +689,10 @@
       </w:pPr>
       <w:r>
         <w:rPr>
-          <w:lang w:val="en-US"/>
-        </w:rPr>
+          <w:noProof/>
+          <w:lang w:val="en-US"/>
+        </w:rPr>
+        <w:lastRenderedPageBreak/>
         <w:drawing>
           <wp:inline distT="0" distB="0" distL="0" distR="0" wp14:anchorId="48C7C1DD" wp14:editId="53A1E835">
             <wp:extent cx="5731510" cy="2839720"/>
@@ -773,7 +784,6 @@
           <w:szCs w:val="21"/>
           <w14:ligatures w14:val="none"/>
         </w:rPr>
-        <w:lastRenderedPageBreak/>
         <w:t>Precision: 0.7801, Recall: 0.7805</w:t>
       </w:r>
     </w:p>
@@ -806,6 +816,7 @@
       </w:pPr>
       <w:r>
         <w:rPr>
+          <w:noProof/>
           <w:lang w:val="en-US"/>
         </w:rPr>
         <w:drawing>
@@ -855,6 +866,7 @@
         <w:rPr>
           <w:lang w:val="en-US"/>
         </w:rPr>
+        <w:lastRenderedPageBreak/>
         <w:t>Best validation accuracy</w:t>
       </w:r>
     </w:p>
@@ -931,9 +943,9 @@
       </w:pPr>
       <w:r>
         <w:rPr>
-          <w:lang w:val="en-US"/>
-        </w:rPr>
-        <w:lastRenderedPageBreak/>
+          <w:noProof/>
+          <w:lang w:val="en-US"/>
+        </w:rPr>
         <w:drawing>
           <wp:inline distT="0" distB="0" distL="0" distR="0" wp14:anchorId="792BC7BA" wp14:editId="40797A78">
             <wp:extent cx="5731510" cy="4898390"/>
@@ -996,8 +1008,10 @@
       </w:pPr>
       <w:r>
         <w:rPr>
-          <w:lang w:val="en-US"/>
-        </w:rPr>
+          <w:noProof/>
+          <w:lang w:val="en-US"/>
+        </w:rPr>
+        <w:lastRenderedPageBreak/>
         <w:drawing>
           <wp:inline distT="0" distB="0" distL="0" distR="0" wp14:anchorId="7957F3E3" wp14:editId="45BD6383">
             <wp:extent cx="5731510" cy="2839720"/>
@@ -1089,7 +1103,6 @@
           <w:szCs w:val="21"/>
           <w14:ligatures w14:val="none"/>
         </w:rPr>
-        <w:lastRenderedPageBreak/>
         <w:t>Precision: 0.7853, Recall: 0.7805</w:t>
       </w:r>
     </w:p>
@@ -1122,6 +1135,7 @@
       </w:pPr>
       <w:r>
         <w:rPr>
+          <w:noProof/>
           <w:lang w:val="en-US"/>
         </w:rPr>
         <w:drawing>
@@ -1171,6 +1185,7 @@
         <w:rPr>
           <w:lang w:val="en-US"/>
         </w:rPr>
+        <w:lastRenderedPageBreak/>
         <w:t>Best validation accuracy</w:t>
       </w:r>
     </w:p>
@@ -1247,9 +1262,9 @@
       </w:pPr>
       <w:r>
         <w:rPr>
-          <w:lang w:val="en-US"/>
-        </w:rPr>
-        <w:lastRenderedPageBreak/>
+          <w:noProof/>
+          <w:lang w:val="en-US"/>
+        </w:rPr>
         <w:drawing>
           <wp:inline distT="0" distB="0" distL="0" distR="0" wp14:anchorId="67445A37" wp14:editId="218066F4">
             <wp:extent cx="5731510" cy="4898390"/>
@@ -1312,8 +1327,10 @@
       </w:pPr>
       <w:r>
         <w:rPr>
-          <w:lang w:val="en-US"/>
-        </w:rPr>
+          <w:noProof/>
+          <w:lang w:val="en-US"/>
+        </w:rPr>
+        <w:lastRenderedPageBreak/>
         <w:drawing>
           <wp:inline distT="0" distB="0" distL="0" distR="0" wp14:anchorId="7E6246F9" wp14:editId="1F18F3A0">
             <wp:extent cx="5731510" cy="2839720"/>
@@ -1369,17 +1386,15 @@
         <w:spacing w:after="0" w:line="240" w:lineRule="auto"/>
         <w:rPr>
           <w:rFonts w:ascii="Consolas" w:eastAsia="Times New Roman" w:hAnsi="Consolas" w:cs="Times New Roman"/>
-          <w:color w:val="CCCCCC"/>
-          <w:kern w:val="0"/>
-          <w:sz w:val="21"/>
-          <w:szCs w:val="21"/>
-          <w14:ligatures w14:val="none"/>
-        </w:rPr>
-      </w:pPr>
-      <w:r>
-        <w:rPr>
-          <w:rFonts w:ascii="Consolas" w:eastAsia="Times New Roman" w:hAnsi="Consolas" w:cs="Times New Roman"/>
-          <w:color w:val="CCCCCC"/>
+          <w:kern w:val="0"/>
+          <w:sz w:val="21"/>
+          <w:szCs w:val="21"/>
+          <w14:ligatures w14:val="none"/>
+        </w:rPr>
+      </w:pPr>
+      <w:r>
+        <w:rPr>
+          <w:rFonts w:ascii="Consolas" w:eastAsia="Times New Roman" w:hAnsi="Consolas" w:cs="Times New Roman"/>
           <w:kern w:val="0"/>
           <w:sz w:val="21"/>
           <w:szCs w:val="21"/>
@@ -1393,23 +1408,20 @@
         <w:spacing w:after="0" w:line="240" w:lineRule="auto"/>
         <w:rPr>
           <w:rFonts w:ascii="Consolas" w:eastAsia="Times New Roman" w:hAnsi="Consolas" w:cs="Times New Roman"/>
-          <w:color w:val="CCCCCC"/>
-          <w:kern w:val="0"/>
-          <w:sz w:val="21"/>
-          <w:szCs w:val="21"/>
-          <w14:ligatures w14:val="none"/>
-        </w:rPr>
-      </w:pPr>
-      <w:r>
-        <w:rPr>
-          <w:rFonts w:ascii="Consolas" w:eastAsia="Times New Roman" w:hAnsi="Consolas" w:cs="Times New Roman"/>
-          <w:color w:val="CCCCCC"/>
-          <w:kern w:val="0"/>
-          <w:sz w:val="21"/>
-          <w:szCs w:val="21"/>
-          <w14:ligatures w14:val="none"/>
-        </w:rPr>
-        <w:lastRenderedPageBreak/>
+          <w:kern w:val="0"/>
+          <w:sz w:val="21"/>
+          <w:szCs w:val="21"/>
+          <w14:ligatures w14:val="none"/>
+        </w:rPr>
+      </w:pPr>
+      <w:r>
+        <w:rPr>
+          <w:rFonts w:ascii="Consolas" w:eastAsia="Times New Roman" w:hAnsi="Consolas" w:cs="Times New Roman"/>
+          <w:kern w:val="0"/>
+          <w:sz w:val="21"/>
+          <w:szCs w:val="21"/>
+          <w14:ligatures w14:val="none"/>
+        </w:rPr>
         <w:t>Precision: 0.8068, Recall: 0.7967</w:t>
       </w:r>
     </w:p>
@@ -1417,17 +1429,15 @@
       <w:pPr>
         <w:rPr>
           <w:rFonts w:ascii="Consolas" w:eastAsia="Times New Roman" w:hAnsi="Consolas" w:cs="Times New Roman"/>
-          <w:color w:val="CCCCCC"/>
-          <w:kern w:val="0"/>
-          <w:sz w:val="21"/>
-          <w:szCs w:val="21"/>
-          <w14:ligatures w14:val="none"/>
-        </w:rPr>
-      </w:pPr>
-      <w:r>
-        <w:rPr>
-          <w:rFonts w:ascii="Consolas" w:eastAsia="Times New Roman" w:hAnsi="Consolas" w:cs="Times New Roman"/>
-          <w:color w:val="CCCCCC"/>
+          <w:kern w:val="0"/>
+          <w:sz w:val="21"/>
+          <w:szCs w:val="21"/>
+          <w14:ligatures w14:val="none"/>
+        </w:rPr>
+      </w:pPr>
+      <w:r>
+        <w:rPr>
+          <w:rFonts w:ascii="Consolas" w:eastAsia="Times New Roman" w:hAnsi="Consolas" w:cs="Times New Roman"/>
           <w:kern w:val="0"/>
           <w:sz w:val="21"/>
           <w:szCs w:val="21"/>
@@ -1444,6 +1454,7 @@
       </w:pPr>
       <w:r>
         <w:rPr>
+          <w:noProof/>
           <w:lang w:val="en-US"/>
         </w:rPr>
         <w:drawing>
@@ -1493,6 +1504,7 @@
         <w:rPr>
           <w:lang w:val="en-US"/>
         </w:rPr>
+        <w:lastRenderedPageBreak/>
         <w:t>Best validation accuracy</w:t>
       </w:r>
     </w:p>
@@ -1501,17 +1513,15 @@
         <w:spacing w:after="0" w:line="240" w:lineRule="auto"/>
         <w:rPr>
           <w:rFonts w:ascii="Consolas" w:eastAsia="Times New Roman" w:hAnsi="Consolas" w:cs="Times New Roman"/>
-          <w:color w:val="CCCCCC"/>
-          <w:kern w:val="0"/>
-          <w:sz w:val="21"/>
-          <w:szCs w:val="21"/>
-          <w14:ligatures w14:val="none"/>
-        </w:rPr>
-      </w:pPr>
-      <w:r>
-        <w:rPr>
-          <w:rFonts w:ascii="Consolas" w:eastAsia="Times New Roman" w:hAnsi="Consolas" w:cs="Times New Roman"/>
-          <w:color w:val="CCCCCC"/>
+          <w:kern w:val="0"/>
+          <w:sz w:val="21"/>
+          <w:szCs w:val="21"/>
+          <w14:ligatures w14:val="none"/>
+        </w:rPr>
+      </w:pPr>
+      <w:r>
+        <w:rPr>
+          <w:rFonts w:ascii="Consolas" w:eastAsia="Times New Roman" w:hAnsi="Consolas" w:cs="Times New Roman"/>
           <w:kern w:val="0"/>
           <w:sz w:val="21"/>
           <w:szCs w:val="21"/>
@@ -1525,17 +1535,15 @@
         <w:spacing w:after="0" w:line="240" w:lineRule="auto"/>
         <w:rPr>
           <w:rFonts w:ascii="Consolas" w:eastAsia="Times New Roman" w:hAnsi="Consolas" w:cs="Times New Roman"/>
-          <w:color w:val="CCCCCC"/>
-          <w:kern w:val="0"/>
-          <w:sz w:val="21"/>
-          <w:szCs w:val="21"/>
-          <w14:ligatures w14:val="none"/>
-        </w:rPr>
-      </w:pPr>
-      <w:r>
-        <w:rPr>
-          <w:rFonts w:ascii="Consolas" w:eastAsia="Times New Roman" w:hAnsi="Consolas" w:cs="Times New Roman"/>
-          <w:color w:val="CCCCCC"/>
+          <w:kern w:val="0"/>
+          <w:sz w:val="21"/>
+          <w:szCs w:val="21"/>
+          <w14:ligatures w14:val="none"/>
+        </w:rPr>
+      </w:pPr>
+      <w:r>
+        <w:rPr>
+          <w:rFonts w:ascii="Consolas" w:eastAsia="Times New Roman" w:hAnsi="Consolas" w:cs="Times New Roman"/>
           <w:kern w:val="0"/>
           <w:sz w:val="21"/>
           <w:szCs w:val="21"/>
@@ -1548,17 +1556,15 @@
       <w:pPr>
         <w:rPr>
           <w:rFonts w:ascii="Consolas" w:eastAsia="Times New Roman" w:hAnsi="Consolas" w:cs="Times New Roman"/>
-          <w:color w:val="CCCCCC"/>
-          <w:kern w:val="0"/>
-          <w:sz w:val="21"/>
-          <w:szCs w:val="21"/>
-          <w14:ligatures w14:val="none"/>
-        </w:rPr>
-      </w:pPr>
-      <w:r>
-        <w:rPr>
-          <w:rFonts w:ascii="Consolas" w:eastAsia="Times New Roman" w:hAnsi="Consolas" w:cs="Times New Roman"/>
-          <w:color w:val="CCCCCC"/>
+          <w:kern w:val="0"/>
+          <w:sz w:val="21"/>
+          <w:szCs w:val="21"/>
+          <w14:ligatures w14:val="none"/>
+        </w:rPr>
+      </w:pPr>
+      <w:r>
+        <w:rPr>
+          <w:rFonts w:ascii="Consolas" w:eastAsia="Times New Roman" w:hAnsi="Consolas" w:cs="Times New Roman"/>
           <w:kern w:val="0"/>
           <w:sz w:val="21"/>
           <w:szCs w:val="21"/>
@@ -1575,9 +1581,9 @@
       </w:pPr>
       <w:r>
         <w:rPr>
-          <w:lang w:val="en-US"/>
-        </w:rPr>
-        <w:lastRenderedPageBreak/>
+          <w:noProof/>
+          <w:lang w:val="en-US"/>
+        </w:rPr>
         <w:drawing>
           <wp:inline distT="0" distB="0" distL="0" distR="0" wp14:anchorId="76061005" wp14:editId="5008629A">
             <wp:extent cx="5731510" cy="4898390"/>

</xml_diff>

<commit_message>
added QWK data for default class weight
</commit_message>
<xml_diff>
--- a/data/Data Penelitian Default.docx
+++ b/data/Data Penelitian Default.docx
@@ -48,9 +48,9 @@
           <w:lang w:val="en-US"/>
         </w:rPr>
         <w:drawing>
-          <wp:inline distT="0" distB="0" distL="0" distR="0" wp14:anchorId="478A4FC6" wp14:editId="1FB205C5">
-            <wp:extent cx="5731510" cy="2839720"/>
-            <wp:effectExtent l="0" t="0" r="2540" b="0"/>
+          <wp:inline distT="0" distB="0" distL="0" distR="0" wp14:anchorId="478A4FC6" wp14:editId="0B861E16">
+            <wp:extent cx="5440408" cy="2695493"/>
+            <wp:effectExtent l="0" t="0" r="8255" b="0"/>
             <wp:docPr id="1893716555" name="Picture 1" descr="A graph of a graph of a graph of a graph of a graph of a graph of a graph of a graph of a graph of a graph of a graph of a graph of a graph of&#10;&#10;Description automatically generated"/>
             <wp:cNvGraphicFramePr>
               <a:graphicFrameLocks xmlns:a="http://schemas.openxmlformats.org/drawingml/2006/main" noChangeAspect="1"/>
@@ -71,7 +71,7 @@
                   <pic:spPr>
                     <a:xfrm>
                       <a:off x="0" y="0"/>
-                      <a:ext cx="5731510" cy="2839720"/>
+                      <a:ext cx="5460323" cy="2705360"/>
                     </a:xfrm>
                     <a:prstGeom prst="rect">
                       <a:avLst/>
@@ -99,8 +99,322 @@
     </w:p>
     <w:p>
       <w:pPr>
+        <w:tabs>
+          <w:tab w:val="left" w:pos="916"/>
+          <w:tab w:val="left" w:pos="1832"/>
+          <w:tab w:val="left" w:pos="2748"/>
+          <w:tab w:val="left" w:pos="3664"/>
+          <w:tab w:val="left" w:pos="4580"/>
+          <w:tab w:val="left" w:pos="5496"/>
+          <w:tab w:val="left" w:pos="6412"/>
+          <w:tab w:val="left" w:pos="7328"/>
+          <w:tab w:val="left" w:pos="8244"/>
+          <w:tab w:val="left" w:pos="9160"/>
+          <w:tab w:val="left" w:pos="10076"/>
+          <w:tab w:val="left" w:pos="10992"/>
+          <w:tab w:val="left" w:pos="11908"/>
+          <w:tab w:val="left" w:pos="12824"/>
+          <w:tab w:val="left" w:pos="13740"/>
+          <w:tab w:val="left" w:pos="14656"/>
+        </w:tabs>
         <w:spacing w:after="0" w:line="240" w:lineRule="auto"/>
         <w:rPr>
+          <w:rFonts w:ascii="Courier New" w:eastAsia="Times New Roman" w:hAnsi="Courier New" w:cs="Courier New"/>
+          <w:kern w:val="0"/>
+          <w:sz w:val="20"/>
+          <w:szCs w:val="20"/>
+          <w14:ligatures w14:val="none"/>
+        </w:rPr>
+      </w:pPr>
+      <w:r>
+        <w:rPr>
+          <w:rFonts w:ascii="Courier New" w:eastAsia="Times New Roman" w:hAnsi="Courier New" w:cs="Courier New"/>
+          <w:kern w:val="0"/>
+          <w:sz w:val="20"/>
+          <w:szCs w:val="20"/>
+          <w14:ligatures w14:val="none"/>
+        </w:rPr>
+        <w:t>{</w:t>
+      </w:r>
+    </w:p>
+    <w:p>
+      <w:pPr>
+        <w:tabs>
+          <w:tab w:val="left" w:pos="916"/>
+          <w:tab w:val="left" w:pos="1832"/>
+          <w:tab w:val="left" w:pos="2748"/>
+          <w:tab w:val="left" w:pos="3664"/>
+          <w:tab w:val="left" w:pos="4580"/>
+          <w:tab w:val="left" w:pos="5496"/>
+          <w:tab w:val="left" w:pos="6412"/>
+          <w:tab w:val="left" w:pos="7328"/>
+          <w:tab w:val="left" w:pos="8244"/>
+          <w:tab w:val="left" w:pos="9160"/>
+          <w:tab w:val="left" w:pos="10076"/>
+          <w:tab w:val="left" w:pos="10992"/>
+          <w:tab w:val="left" w:pos="11908"/>
+          <w:tab w:val="left" w:pos="12824"/>
+          <w:tab w:val="left" w:pos="13740"/>
+          <w:tab w:val="left" w:pos="14656"/>
+        </w:tabs>
+        <w:spacing w:after="0" w:line="240" w:lineRule="auto"/>
+        <w:rPr>
+          <w:rFonts w:ascii="Courier New" w:eastAsia="Times New Roman" w:hAnsi="Courier New" w:cs="Courier New"/>
+          <w:kern w:val="0"/>
+          <w:sz w:val="20"/>
+          <w:szCs w:val="20"/>
+          <w14:ligatures w14:val="none"/>
+        </w:rPr>
+      </w:pPr>
+      <w:r>
+        <w:rPr>
+          <w:rFonts w:ascii="Courier New" w:eastAsia="Times New Roman" w:hAnsi="Courier New" w:cs="Courier New"/>
+          <w:kern w:val="0"/>
+          <w:sz w:val="20"/>
+          <w:szCs w:val="20"/>
+          <w14:ligatures w14:val="none"/>
+        </w:rPr>
+        <w:t xml:space="preserve">  "case": {},</w:t>
+      </w:r>
+    </w:p>
+    <w:p>
+      <w:pPr>
+        <w:tabs>
+          <w:tab w:val="left" w:pos="916"/>
+          <w:tab w:val="left" w:pos="1832"/>
+          <w:tab w:val="left" w:pos="2748"/>
+          <w:tab w:val="left" w:pos="3664"/>
+          <w:tab w:val="left" w:pos="4580"/>
+          <w:tab w:val="left" w:pos="5496"/>
+          <w:tab w:val="left" w:pos="6412"/>
+          <w:tab w:val="left" w:pos="7328"/>
+          <w:tab w:val="left" w:pos="8244"/>
+          <w:tab w:val="left" w:pos="9160"/>
+          <w:tab w:val="left" w:pos="10076"/>
+          <w:tab w:val="left" w:pos="10992"/>
+          <w:tab w:val="left" w:pos="11908"/>
+          <w:tab w:val="left" w:pos="12824"/>
+          <w:tab w:val="left" w:pos="13740"/>
+          <w:tab w:val="left" w:pos="14656"/>
+        </w:tabs>
+        <w:spacing w:after="0" w:line="240" w:lineRule="auto"/>
+        <w:rPr>
+          <w:rFonts w:ascii="Courier New" w:eastAsia="Times New Roman" w:hAnsi="Courier New" w:cs="Courier New"/>
+          <w:kern w:val="0"/>
+          <w:sz w:val="20"/>
+          <w:szCs w:val="20"/>
+          <w14:ligatures w14:val="none"/>
+        </w:rPr>
+      </w:pPr>
+      <w:r>
+        <w:rPr>
+          <w:rFonts w:ascii="Courier New" w:eastAsia="Times New Roman" w:hAnsi="Courier New" w:cs="Courier New"/>
+          <w:kern w:val="0"/>
+          <w:sz w:val="20"/>
+          <w:szCs w:val="20"/>
+          <w14:ligatures w14:val="none"/>
+        </w:rPr>
+        <w:t xml:space="preserve">  "aggregates": {</w:t>
+      </w:r>
+    </w:p>
+    <w:p>
+      <w:pPr>
+        <w:tabs>
+          <w:tab w:val="left" w:pos="916"/>
+          <w:tab w:val="left" w:pos="1832"/>
+          <w:tab w:val="left" w:pos="2748"/>
+          <w:tab w:val="left" w:pos="3664"/>
+          <w:tab w:val="left" w:pos="4580"/>
+          <w:tab w:val="left" w:pos="5496"/>
+          <w:tab w:val="left" w:pos="6412"/>
+          <w:tab w:val="left" w:pos="7328"/>
+          <w:tab w:val="left" w:pos="8244"/>
+          <w:tab w:val="left" w:pos="9160"/>
+          <w:tab w:val="left" w:pos="10076"/>
+          <w:tab w:val="left" w:pos="10992"/>
+          <w:tab w:val="left" w:pos="11908"/>
+          <w:tab w:val="left" w:pos="12824"/>
+          <w:tab w:val="left" w:pos="13740"/>
+          <w:tab w:val="left" w:pos="14656"/>
+        </w:tabs>
+        <w:spacing w:after="0" w:line="240" w:lineRule="auto"/>
+        <w:rPr>
+          <w:rFonts w:ascii="Courier New" w:eastAsia="Times New Roman" w:hAnsi="Courier New" w:cs="Courier New"/>
+          <w:kern w:val="0"/>
+          <w:sz w:val="20"/>
+          <w:szCs w:val="20"/>
+          <w14:ligatures w14:val="none"/>
+        </w:rPr>
+      </w:pPr>
+      <w:r>
+        <w:rPr>
+          <w:rFonts w:ascii="Courier New" w:eastAsia="Times New Roman" w:hAnsi="Courier New" w:cs="Courier New"/>
+          <w:kern w:val="0"/>
+          <w:sz w:val="20"/>
+          <w:szCs w:val="20"/>
+          <w14:ligatures w14:val="none"/>
+        </w:rPr>
+        <w:t xml:space="preserve">    "AUC": 0.8411656449668866,</w:t>
+      </w:r>
+    </w:p>
+    <w:p>
+      <w:pPr>
+        <w:tabs>
+          <w:tab w:val="left" w:pos="916"/>
+          <w:tab w:val="left" w:pos="1832"/>
+          <w:tab w:val="left" w:pos="2748"/>
+          <w:tab w:val="left" w:pos="3664"/>
+          <w:tab w:val="left" w:pos="4580"/>
+          <w:tab w:val="left" w:pos="5496"/>
+          <w:tab w:val="left" w:pos="6412"/>
+          <w:tab w:val="left" w:pos="7328"/>
+          <w:tab w:val="left" w:pos="8244"/>
+          <w:tab w:val="left" w:pos="9160"/>
+          <w:tab w:val="left" w:pos="10076"/>
+          <w:tab w:val="left" w:pos="10992"/>
+          <w:tab w:val="left" w:pos="11908"/>
+          <w:tab w:val="left" w:pos="12824"/>
+          <w:tab w:val="left" w:pos="13740"/>
+          <w:tab w:val="left" w:pos="14656"/>
+        </w:tabs>
+        <w:spacing w:after="0" w:line="240" w:lineRule="auto"/>
+        <w:rPr>
+          <w:rFonts w:ascii="Courier New" w:eastAsia="Times New Roman" w:hAnsi="Courier New" w:cs="Courier New"/>
+          <w:kern w:val="0"/>
+          <w:sz w:val="20"/>
+          <w:szCs w:val="20"/>
+          <w14:ligatures w14:val="none"/>
+        </w:rPr>
+      </w:pPr>
+      <w:r>
+        <w:rPr>
+          <w:rFonts w:ascii="Courier New" w:eastAsia="Times New Roman" w:hAnsi="Courier New" w:cs="Courier New"/>
+          <w:kern w:val="0"/>
+          <w:sz w:val="20"/>
+          <w:szCs w:val="20"/>
+          <w14:ligatures w14:val="none"/>
+        </w:rPr>
+        <w:t xml:space="preserve">    "</w:t>
+      </w:r>
+      <w:proofErr w:type="spellStart"/>
+      <w:proofErr w:type="gramStart"/>
+      <w:r>
+        <w:rPr>
+          <w:rFonts w:ascii="Courier New" w:eastAsia="Times New Roman" w:hAnsi="Courier New" w:cs="Courier New"/>
+          <w:kern w:val="0"/>
+          <w:sz w:val="20"/>
+          <w:szCs w:val="20"/>
+          <w14:ligatures w14:val="none"/>
+        </w:rPr>
+        <w:t>quadratic</w:t>
+      </w:r>
+      <w:proofErr w:type="gramEnd"/>
+      <w:r>
+        <w:rPr>
+          <w:rFonts w:ascii="Courier New" w:eastAsia="Times New Roman" w:hAnsi="Courier New" w:cs="Courier New"/>
+          <w:kern w:val="0"/>
+          <w:sz w:val="20"/>
+          <w:szCs w:val="20"/>
+          <w14:ligatures w14:val="none"/>
+        </w:rPr>
+        <w:t>_weighted_kappa</w:t>
+      </w:r>
+      <w:proofErr w:type="spellEnd"/>
+      <w:r>
+        <w:rPr>
+          <w:rFonts w:ascii="Courier New" w:eastAsia="Times New Roman" w:hAnsi="Courier New" w:cs="Courier New"/>
+          <w:kern w:val="0"/>
+          <w:sz w:val="20"/>
+          <w:szCs w:val="20"/>
+          <w14:ligatures w14:val="none"/>
+        </w:rPr>
+        <w:t>": 0.7583626695732866</w:t>
+      </w:r>
+    </w:p>
+    <w:p>
+      <w:pPr>
+        <w:tabs>
+          <w:tab w:val="left" w:pos="916"/>
+          <w:tab w:val="left" w:pos="1832"/>
+          <w:tab w:val="left" w:pos="2748"/>
+          <w:tab w:val="left" w:pos="3664"/>
+          <w:tab w:val="left" w:pos="4580"/>
+          <w:tab w:val="left" w:pos="5496"/>
+          <w:tab w:val="left" w:pos="6412"/>
+          <w:tab w:val="left" w:pos="7328"/>
+          <w:tab w:val="left" w:pos="8244"/>
+          <w:tab w:val="left" w:pos="9160"/>
+          <w:tab w:val="left" w:pos="10076"/>
+          <w:tab w:val="left" w:pos="10992"/>
+          <w:tab w:val="left" w:pos="11908"/>
+          <w:tab w:val="left" w:pos="12824"/>
+          <w:tab w:val="left" w:pos="13740"/>
+          <w:tab w:val="left" w:pos="14656"/>
+        </w:tabs>
+        <w:spacing w:after="0" w:line="240" w:lineRule="auto"/>
+        <w:rPr>
+          <w:rFonts w:ascii="Courier New" w:eastAsia="Times New Roman" w:hAnsi="Courier New" w:cs="Courier New"/>
+          <w:kern w:val="0"/>
+          <w:sz w:val="20"/>
+          <w:szCs w:val="20"/>
+          <w14:ligatures w14:val="none"/>
+        </w:rPr>
+      </w:pPr>
+      <w:r>
+        <w:rPr>
+          <w:rFonts w:ascii="Courier New" w:eastAsia="Times New Roman" w:hAnsi="Courier New" w:cs="Courier New"/>
+          <w:kern w:val="0"/>
+          <w:sz w:val="20"/>
+          <w:szCs w:val="20"/>
+          <w14:ligatures w14:val="none"/>
+        </w:rPr>
+        <w:t xml:space="preserve">  }</w:t>
+      </w:r>
+    </w:p>
+    <w:p>
+      <w:pPr>
+        <w:tabs>
+          <w:tab w:val="left" w:pos="916"/>
+          <w:tab w:val="left" w:pos="1832"/>
+          <w:tab w:val="left" w:pos="2748"/>
+          <w:tab w:val="left" w:pos="3664"/>
+          <w:tab w:val="left" w:pos="4580"/>
+          <w:tab w:val="left" w:pos="5496"/>
+          <w:tab w:val="left" w:pos="6412"/>
+          <w:tab w:val="left" w:pos="7328"/>
+          <w:tab w:val="left" w:pos="8244"/>
+          <w:tab w:val="left" w:pos="9160"/>
+          <w:tab w:val="left" w:pos="10076"/>
+          <w:tab w:val="left" w:pos="10992"/>
+          <w:tab w:val="left" w:pos="11908"/>
+          <w:tab w:val="left" w:pos="12824"/>
+          <w:tab w:val="left" w:pos="13740"/>
+          <w:tab w:val="left" w:pos="14656"/>
+        </w:tabs>
+        <w:spacing w:after="0" w:line="240" w:lineRule="auto"/>
+        <w:rPr>
+          <w:rFonts w:ascii="Courier New" w:eastAsia="Times New Roman" w:hAnsi="Courier New" w:cs="Courier New"/>
+          <w:kern w:val="0"/>
+          <w:sz w:val="20"/>
+          <w:szCs w:val="20"/>
+          <w14:ligatures w14:val="none"/>
+        </w:rPr>
+      </w:pPr>
+      <w:r>
+        <w:rPr>
+          <w:rFonts w:ascii="Courier New" w:eastAsia="Times New Roman" w:hAnsi="Courier New" w:cs="Courier New"/>
+          <w:kern w:val="0"/>
+          <w:sz w:val="20"/>
+          <w:szCs w:val="20"/>
+          <w14:ligatures w14:val="none"/>
+        </w:rPr>
+        <w:t>}</w:t>
+      </w:r>
+    </w:p>
+    <w:p>
+      <w:pPr>
+        <w:spacing w:after="0" w:line="240" w:lineRule="auto"/>
+        <w:rPr>
           <w:rFonts w:ascii="Consolas" w:eastAsia="Times New Roman" w:hAnsi="Consolas" w:cs="Times New Roman"/>
           <w:kern w:val="0"/>
           <w:sz w:val="21"/>
@@ -174,9 +488,9 @@
           <w:lang w:val="en-US"/>
         </w:rPr>
         <w:drawing>
-          <wp:inline distT="0" distB="0" distL="0" distR="0" wp14:anchorId="13D8E9E2" wp14:editId="0ECB97C0">
-            <wp:extent cx="4778734" cy="4084108"/>
-            <wp:effectExtent l="0" t="0" r="3175" b="0"/>
+          <wp:inline distT="0" distB="0" distL="0" distR="0" wp14:anchorId="13D8E9E2" wp14:editId="52BFCE7E">
+            <wp:extent cx="4063117" cy="3472512"/>
+            <wp:effectExtent l="0" t="0" r="0" b="0"/>
             <wp:docPr id="1578154055" name="Picture 1" descr="A blue squares with numbers and labels&#10;&#10;Description automatically generated"/>
             <wp:cNvGraphicFramePr>
               <a:graphicFrameLocks xmlns:a="http://schemas.openxmlformats.org/drawingml/2006/main" noChangeAspect="1"/>
@@ -197,7 +511,7 @@
                   <pic:spPr>
                     <a:xfrm>
                       <a:off x="0" y="0"/>
-                      <a:ext cx="4782192" cy="4087063"/>
+                      <a:ext cx="4073230" cy="3481155"/>
                     </a:xfrm>
                     <a:prstGeom prst="rect">
                       <a:avLst/>
@@ -222,6 +536,75 @@
         </w:rPr>
         <w:lastRenderedPageBreak/>
         <w:t>Best validation accuracy</w:t>
+      </w:r>
+    </w:p>
+    <w:p>
+      <w:pPr>
+        <w:pStyle w:val="HTMLPreformatted"/>
+      </w:pPr>
+      <w:r>
+        <w:t>{</w:t>
+      </w:r>
+    </w:p>
+    <w:p>
+      <w:pPr>
+        <w:pStyle w:val="HTMLPreformatted"/>
+      </w:pPr>
+      <w:r>
+        <w:t xml:space="preserve">  "case": {},</w:t>
+      </w:r>
+    </w:p>
+    <w:p>
+      <w:pPr>
+        <w:pStyle w:val="HTMLPreformatted"/>
+      </w:pPr>
+      <w:r>
+        <w:t xml:space="preserve">  "aggregates": {</w:t>
+      </w:r>
+    </w:p>
+    <w:p>
+      <w:pPr>
+        <w:pStyle w:val="HTMLPreformatted"/>
+      </w:pPr>
+      <w:r>
+        <w:t xml:space="preserve">    "AUC": 0.8448070126066213,</w:t>
+      </w:r>
+    </w:p>
+    <w:p>
+      <w:pPr>
+        <w:pStyle w:val="HTMLPreformatted"/>
+      </w:pPr>
+      <w:r>
+        <w:t xml:space="preserve">    "</w:t>
+      </w:r>
+      <w:proofErr w:type="spellStart"/>
+      <w:proofErr w:type="gramStart"/>
+      <w:r>
+        <w:t>quadratic</w:t>
+      </w:r>
+      <w:proofErr w:type="gramEnd"/>
+      <w:r>
+        <w:t>_weighted_kappa</w:t>
+      </w:r>
+      <w:proofErr w:type="spellEnd"/>
+      <w:r>
+        <w:t>": 0.7332556875533816</w:t>
+      </w:r>
+    </w:p>
+    <w:p>
+      <w:pPr>
+        <w:pStyle w:val="HTMLPreformatted"/>
+      </w:pPr>
+      <w:r>
+        <w:t xml:space="preserve">  }</w:t>
+      </w:r>
+    </w:p>
+    <w:p>
+      <w:pPr>
+        <w:pStyle w:val="HTMLPreformatted"/>
+      </w:pPr>
+      <w:r>
+        <w:t>}</w:t>
       </w:r>
     </w:p>
     <w:p>
@@ -345,12 +728,67 @@
           <w:lang w:val="en-US"/>
         </w:rPr>
       </w:pPr>
-      <w:r>
+    </w:p>
+    <w:p>
+      <w:pPr>
         <w:rPr>
           <w:b/>
           <w:bCs/>
           <w:lang w:val="en-US"/>
         </w:rPr>
+      </w:pPr>
+    </w:p>
+    <w:p>
+      <w:pPr>
+        <w:rPr>
+          <w:b/>
+          <w:bCs/>
+          <w:lang w:val="en-US"/>
+        </w:rPr>
+      </w:pPr>
+    </w:p>
+    <w:p>
+      <w:pPr>
+        <w:rPr>
+          <w:b/>
+          <w:bCs/>
+          <w:lang w:val="en-US"/>
+        </w:rPr>
+      </w:pPr>
+    </w:p>
+    <w:p>
+      <w:pPr>
+        <w:rPr>
+          <w:b/>
+          <w:bCs/>
+          <w:lang w:val="en-US"/>
+        </w:rPr>
+      </w:pPr>
+    </w:p>
+    <w:p>
+      <w:pPr>
+        <w:rPr>
+          <w:b/>
+          <w:bCs/>
+          <w:lang w:val="en-US"/>
+        </w:rPr>
+      </w:pPr>
+    </w:p>
+    <w:p>
+      <w:pPr>
+        <w:rPr>
+          <w:b/>
+          <w:bCs/>
+          <w:lang w:val="en-US"/>
+        </w:rPr>
+      </w:pPr>
+      <w:r>
+        <w:rPr>
+          <w:b/>
+          <w:bCs/>
+          <w:lang w:val="en-US"/>
+        </w:rPr>
+        <w:lastRenderedPageBreak/>
         <w:t>ResNet-34</w:t>
       </w:r>
     </w:p>
@@ -365,7 +803,6 @@
           <w:noProof/>
           <w:lang w:val="en-US"/>
         </w:rPr>
-        <w:lastRenderedPageBreak/>
         <w:drawing>
           <wp:inline distT="0" distB="0" distL="0" distR="0" wp14:anchorId="576F0B9F" wp14:editId="33789420">
             <wp:extent cx="5731510" cy="2839720"/>
@@ -418,6 +855,75 @@
     </w:p>
     <w:p>
       <w:pPr>
+        <w:pStyle w:val="HTMLPreformatted"/>
+      </w:pPr>
+      <w:r>
+        <w:t>{</w:t>
+      </w:r>
+    </w:p>
+    <w:p>
+      <w:pPr>
+        <w:pStyle w:val="HTMLPreformatted"/>
+      </w:pPr>
+      <w:r>
+        <w:t xml:space="preserve">  "case": {},</w:t>
+      </w:r>
+    </w:p>
+    <w:p>
+      <w:pPr>
+        <w:pStyle w:val="HTMLPreformatted"/>
+      </w:pPr>
+      <w:r>
+        <w:t xml:space="preserve">  "aggregates": {</w:t>
+      </w:r>
+    </w:p>
+    <w:p>
+      <w:pPr>
+        <w:pStyle w:val="HTMLPreformatted"/>
+      </w:pPr>
+      <w:r>
+        <w:t xml:space="preserve">    "AUC": 0.826994999194613,</w:t>
+      </w:r>
+    </w:p>
+    <w:p>
+      <w:pPr>
+        <w:pStyle w:val="HTMLPreformatted"/>
+      </w:pPr>
+      <w:r>
+        <w:t xml:space="preserve">    "</w:t>
+      </w:r>
+      <w:proofErr w:type="spellStart"/>
+      <w:proofErr w:type="gramStart"/>
+      <w:r>
+        <w:t>quadratic</w:t>
+      </w:r>
+      <w:proofErr w:type="gramEnd"/>
+      <w:r>
+        <w:t>_weighted_kappa</w:t>
+      </w:r>
+      <w:proofErr w:type="spellEnd"/>
+      <w:r>
+        <w:t>": 0.7218079395196282</w:t>
+      </w:r>
+    </w:p>
+    <w:p>
+      <w:pPr>
+        <w:pStyle w:val="HTMLPreformatted"/>
+      </w:pPr>
+      <w:r>
+        <w:t xml:space="preserve">  }</w:t>
+      </w:r>
+    </w:p>
+    <w:p>
+      <w:pPr>
+        <w:pStyle w:val="HTMLPreformatted"/>
+      </w:pPr>
+      <w:r>
+        <w:t>}</w:t>
+      </w:r>
+    </w:p>
+    <w:p>
+      <w:pPr>
         <w:spacing w:after="0" w:line="240" w:lineRule="auto"/>
         <w:rPr>
           <w:rFonts w:ascii="Consolas" w:eastAsia="Times New Roman" w:hAnsi="Consolas" w:cs="Times New Roman"/>
@@ -501,9 +1007,9 @@
           <w14:ligatures w14:val="none"/>
         </w:rPr>
         <w:drawing>
-          <wp:inline distT="0" distB="0" distL="0" distR="0" wp14:anchorId="04F544F5" wp14:editId="18C048D0">
-            <wp:extent cx="5731510" cy="4898390"/>
-            <wp:effectExtent l="0" t="0" r="2540" b="0"/>
+          <wp:inline distT="0" distB="0" distL="0" distR="0" wp14:anchorId="04F544F5" wp14:editId="04EC5210">
+            <wp:extent cx="4206240" cy="3594829"/>
+            <wp:effectExtent l="0" t="0" r="3810" b="5715"/>
             <wp:docPr id="1232671675" name="Picture 1" descr="A blue squares with white text&#10;&#10;Description automatically generated"/>
             <wp:cNvGraphicFramePr>
               <a:graphicFrameLocks xmlns:a="http://schemas.openxmlformats.org/drawingml/2006/main" noChangeAspect="1"/>
@@ -524,7 +1030,7 @@
                   <pic:spPr>
                     <a:xfrm>
                       <a:off x="0" y="0"/>
-                      <a:ext cx="5731510" cy="4898390"/>
+                      <a:ext cx="4218184" cy="3605037"/>
                     </a:xfrm>
                     <a:prstGeom prst="rect">
                       <a:avLst/>
@@ -549,6 +1055,75 @@
         </w:rPr>
         <w:lastRenderedPageBreak/>
         <w:t>Best validation accuracy</w:t>
+      </w:r>
+    </w:p>
+    <w:p>
+      <w:pPr>
+        <w:pStyle w:val="HTMLPreformatted"/>
+      </w:pPr>
+      <w:r>
+        <w:t>{</w:t>
+      </w:r>
+    </w:p>
+    <w:p>
+      <w:pPr>
+        <w:pStyle w:val="HTMLPreformatted"/>
+      </w:pPr>
+      <w:r>
+        <w:t xml:space="preserve">  "case": {},</w:t>
+      </w:r>
+    </w:p>
+    <w:p>
+      <w:pPr>
+        <w:pStyle w:val="HTMLPreformatted"/>
+      </w:pPr>
+      <w:r>
+        <w:t xml:space="preserve">  "aggregates": {</w:t>
+      </w:r>
+    </w:p>
+    <w:p>
+      <w:pPr>
+        <w:pStyle w:val="HTMLPreformatted"/>
+      </w:pPr>
+      <w:r>
+        <w:t xml:space="preserve">    "AUC": 0.8335609091677729,</w:t>
+      </w:r>
+    </w:p>
+    <w:p>
+      <w:pPr>
+        <w:pStyle w:val="HTMLPreformatted"/>
+      </w:pPr>
+      <w:r>
+        <w:t xml:space="preserve">    "</w:t>
+      </w:r>
+      <w:proofErr w:type="spellStart"/>
+      <w:proofErr w:type="gramStart"/>
+      <w:r>
+        <w:t>quadratic</w:t>
+      </w:r>
+      <w:proofErr w:type="gramEnd"/>
+      <w:r>
+        <w:t>_weighted_kappa</w:t>
+      </w:r>
+      <w:proofErr w:type="spellEnd"/>
+      <w:r>
+        <w:t>": 0.7074309213982319</w:t>
+      </w:r>
+    </w:p>
+    <w:p>
+      <w:pPr>
+        <w:pStyle w:val="HTMLPreformatted"/>
+      </w:pPr>
+      <w:r>
+        <w:t xml:space="preserve">  }</w:t>
+      </w:r>
+    </w:p>
+    <w:p>
+      <w:pPr>
+        <w:pStyle w:val="HTMLPreformatted"/>
+      </w:pPr>
+      <w:r>
+        <w:t>}</w:t>
       </w:r>
     </w:p>
     <w:p>
@@ -672,12 +1247,67 @@
           <w:lang w:val="en-US"/>
         </w:rPr>
       </w:pPr>
-      <w:r>
+    </w:p>
+    <w:p>
+      <w:pPr>
         <w:rPr>
           <w:b/>
           <w:bCs/>
           <w:lang w:val="en-US"/>
         </w:rPr>
+      </w:pPr>
+    </w:p>
+    <w:p>
+      <w:pPr>
+        <w:rPr>
+          <w:b/>
+          <w:bCs/>
+          <w:lang w:val="en-US"/>
+        </w:rPr>
+      </w:pPr>
+    </w:p>
+    <w:p>
+      <w:pPr>
+        <w:rPr>
+          <w:b/>
+          <w:bCs/>
+          <w:lang w:val="en-US"/>
+        </w:rPr>
+      </w:pPr>
+    </w:p>
+    <w:p>
+      <w:pPr>
+        <w:rPr>
+          <w:b/>
+          <w:bCs/>
+          <w:lang w:val="en-US"/>
+        </w:rPr>
+      </w:pPr>
+    </w:p>
+    <w:p>
+      <w:pPr>
+        <w:rPr>
+          <w:b/>
+          <w:bCs/>
+          <w:lang w:val="en-US"/>
+        </w:rPr>
+      </w:pPr>
+    </w:p>
+    <w:p>
+      <w:pPr>
+        <w:rPr>
+          <w:b/>
+          <w:bCs/>
+          <w:lang w:val="en-US"/>
+        </w:rPr>
+      </w:pPr>
+      <w:r>
+        <w:rPr>
+          <w:b/>
+          <w:bCs/>
+          <w:lang w:val="en-US"/>
+        </w:rPr>
+        <w:lastRenderedPageBreak/>
         <w:t>ResNet-50</w:t>
       </w:r>
     </w:p>
@@ -692,7 +1322,6 @@
           <w:noProof/>
           <w:lang w:val="en-US"/>
         </w:rPr>
-        <w:lastRenderedPageBreak/>
         <w:drawing>
           <wp:inline distT="0" distB="0" distL="0" distR="0" wp14:anchorId="48C7C1DD" wp14:editId="53A1E835">
             <wp:extent cx="5731510" cy="2839720"/>
@@ -745,6 +1374,75 @@
     </w:p>
     <w:p>
       <w:pPr>
+        <w:pStyle w:val="HTMLPreformatted"/>
+      </w:pPr>
+      <w:r>
+        <w:t>{</w:t>
+      </w:r>
+    </w:p>
+    <w:p>
+      <w:pPr>
+        <w:pStyle w:val="HTMLPreformatted"/>
+      </w:pPr>
+      <w:r>
+        <w:t xml:space="preserve">  "case": {},</w:t>
+      </w:r>
+    </w:p>
+    <w:p>
+      <w:pPr>
+        <w:pStyle w:val="HTMLPreformatted"/>
+      </w:pPr>
+      <w:r>
+        <w:t xml:space="preserve">  "aggregates": {</w:t>
+      </w:r>
+    </w:p>
+    <w:p>
+      <w:pPr>
+        <w:pStyle w:val="HTMLPreformatted"/>
+      </w:pPr>
+      <w:r>
+        <w:t xml:space="preserve">    "AUC": 0.8622532075078114,</w:t>
+      </w:r>
+    </w:p>
+    <w:p>
+      <w:pPr>
+        <w:pStyle w:val="HTMLPreformatted"/>
+      </w:pPr>
+      <w:r>
+        <w:t xml:space="preserve">    "</w:t>
+      </w:r>
+      <w:proofErr w:type="spellStart"/>
+      <w:proofErr w:type="gramStart"/>
+      <w:r>
+        <w:t>quadratic</w:t>
+      </w:r>
+      <w:proofErr w:type="gramEnd"/>
+      <w:r>
+        <w:t>_weighted_kappa</w:t>
+      </w:r>
+      <w:proofErr w:type="spellEnd"/>
+      <w:r>
+        <w:t>": 0.7266403960229424</w:t>
+      </w:r>
+    </w:p>
+    <w:p>
+      <w:pPr>
+        <w:pStyle w:val="HTMLPreformatted"/>
+      </w:pPr>
+      <w:r>
+        <w:t xml:space="preserve">  }</w:t>
+      </w:r>
+    </w:p>
+    <w:p>
+      <w:pPr>
+        <w:pStyle w:val="HTMLPreformatted"/>
+      </w:pPr>
+      <w:r>
+        <w:t>}</w:t>
+      </w:r>
+    </w:p>
+    <w:p>
+      <w:pPr>
         <w:spacing w:after="0" w:line="240" w:lineRule="auto"/>
         <w:rPr>
           <w:rFonts w:ascii="Consolas" w:eastAsia="Times New Roman" w:hAnsi="Consolas" w:cs="Times New Roman"/>
@@ -820,9 +1518,9 @@
           <w:lang w:val="en-US"/>
         </w:rPr>
         <w:drawing>
-          <wp:inline distT="0" distB="0" distL="0" distR="0" wp14:anchorId="24C55E73" wp14:editId="34202D85">
-            <wp:extent cx="5731510" cy="4898390"/>
-            <wp:effectExtent l="0" t="0" r="2540" b="0"/>
+          <wp:inline distT="0" distB="0" distL="0" distR="0" wp14:anchorId="24C55E73" wp14:editId="7DFC00F6">
+            <wp:extent cx="4238045" cy="3622013"/>
+            <wp:effectExtent l="0" t="0" r="0" b="0"/>
             <wp:docPr id="1369762836" name="Picture 1" descr="A blue squares with white text&#10;&#10;Description automatically generated"/>
             <wp:cNvGraphicFramePr>
               <a:graphicFrameLocks xmlns:a="http://schemas.openxmlformats.org/drawingml/2006/main" noChangeAspect="1"/>
@@ -843,7 +1541,7 @@
                   <pic:spPr>
                     <a:xfrm>
                       <a:off x="0" y="0"/>
-                      <a:ext cx="5731510" cy="4898390"/>
+                      <a:ext cx="4247623" cy="3630198"/>
                     </a:xfrm>
                     <a:prstGeom prst="rect">
                       <a:avLst/>
@@ -2548,6 +3246,56 @@
       <w:spacing w:val="5"/>
     </w:rPr>
   </w:style>
+  <w:style w:type="paragraph" w:styleId="HTMLPreformatted">
+    <w:name w:val="HTML Preformatted"/>
+    <w:basedOn w:val="Normal"/>
+    <w:link w:val="HTMLPreformattedChar"/>
+    <w:uiPriority w:val="99"/>
+    <w:unhideWhenUsed/>
+    <w:rsid w:val="004B2A84"/>
+    <w:pPr>
+      <w:tabs>
+        <w:tab w:val="left" w:pos="916"/>
+        <w:tab w:val="left" w:pos="1832"/>
+        <w:tab w:val="left" w:pos="2748"/>
+        <w:tab w:val="left" w:pos="3664"/>
+        <w:tab w:val="left" w:pos="4580"/>
+        <w:tab w:val="left" w:pos="5496"/>
+        <w:tab w:val="left" w:pos="6412"/>
+        <w:tab w:val="left" w:pos="7328"/>
+        <w:tab w:val="left" w:pos="8244"/>
+        <w:tab w:val="left" w:pos="9160"/>
+        <w:tab w:val="left" w:pos="10076"/>
+        <w:tab w:val="left" w:pos="10992"/>
+        <w:tab w:val="left" w:pos="11908"/>
+        <w:tab w:val="left" w:pos="12824"/>
+        <w:tab w:val="left" w:pos="13740"/>
+        <w:tab w:val="left" w:pos="14656"/>
+      </w:tabs>
+      <w:spacing w:after="0" w:line="240" w:lineRule="auto"/>
+    </w:pPr>
+    <w:rPr>
+      <w:rFonts w:ascii="Courier New" w:eastAsia="Times New Roman" w:hAnsi="Courier New" w:cs="Courier New"/>
+      <w:kern w:val="0"/>
+      <w:sz w:val="20"/>
+      <w:szCs w:val="20"/>
+      <w14:ligatures w14:val="none"/>
+    </w:rPr>
+  </w:style>
+  <w:style w:type="character" w:customStyle="1" w:styleId="HTMLPreformattedChar">
+    <w:name w:val="HTML Preformatted Char"/>
+    <w:basedOn w:val="DefaultParagraphFont"/>
+    <w:link w:val="HTMLPreformatted"/>
+    <w:uiPriority w:val="99"/>
+    <w:rsid w:val="004B2A84"/>
+    <w:rPr>
+      <w:rFonts w:ascii="Courier New" w:eastAsia="Times New Roman" w:hAnsi="Courier New" w:cs="Courier New"/>
+      <w:kern w:val="0"/>
+      <w:sz w:val="20"/>
+      <w:szCs w:val="20"/>
+      <w14:ligatures w14:val="none"/>
+    </w:rPr>
+  </w:style>
 </w:styles>
 </file>
 

</xml_diff>

<commit_message>
added more QWK data, filled excel sheet consist of precision, recall, and f1 data
</commit_message>
<xml_diff>
--- a/data/Data Penelitian Default.docx
+++ b/data/Data Penelitian Default.docx
@@ -1007,9 +1007,9 @@
           <w14:ligatures w14:val="none"/>
         </w:rPr>
         <w:drawing>
-          <wp:inline distT="0" distB="0" distL="0" distR="0" wp14:anchorId="04F544F5" wp14:editId="04EC5210">
-            <wp:extent cx="4206240" cy="3594829"/>
-            <wp:effectExtent l="0" t="0" r="3810" b="5715"/>
+          <wp:inline distT="0" distB="0" distL="0" distR="0" wp14:anchorId="04F544F5" wp14:editId="30325635">
+            <wp:extent cx="4261899" cy="3642398"/>
+            <wp:effectExtent l="0" t="0" r="5715" b="0"/>
             <wp:docPr id="1232671675" name="Picture 1" descr="A blue squares with white text&#10;&#10;Description automatically generated"/>
             <wp:cNvGraphicFramePr>
               <a:graphicFrameLocks xmlns:a="http://schemas.openxmlformats.org/drawingml/2006/main" noChangeAspect="1"/>
@@ -1030,7 +1030,7 @@
                   <pic:spPr>
                     <a:xfrm>
                       <a:off x="0" y="0"/>
-                      <a:ext cx="4218184" cy="3605037"/>
+                      <a:ext cx="4274528" cy="3653191"/>
                     </a:xfrm>
                     <a:prstGeom prst="rect">
                       <a:avLst/>
@@ -1570,6 +1570,75 @@
     </w:p>
     <w:p>
       <w:pPr>
+        <w:pStyle w:val="HTMLPreformatted"/>
+      </w:pPr>
+      <w:r>
+        <w:t>{</w:t>
+      </w:r>
+    </w:p>
+    <w:p>
+      <w:pPr>
+        <w:pStyle w:val="HTMLPreformatted"/>
+      </w:pPr>
+      <w:r>
+        <w:t xml:space="preserve">  "case": {},</w:t>
+      </w:r>
+    </w:p>
+    <w:p>
+      <w:pPr>
+        <w:pStyle w:val="HTMLPreformatted"/>
+      </w:pPr>
+      <w:r>
+        <w:t xml:space="preserve">  "aggregates": {</w:t>
+      </w:r>
+    </w:p>
+    <w:p>
+      <w:pPr>
+        <w:pStyle w:val="HTMLPreformatted"/>
+      </w:pPr>
+      <w:r>
+        <w:t xml:space="preserve">    "AUC": 0.8560228754600118,</w:t>
+      </w:r>
+    </w:p>
+    <w:p>
+      <w:pPr>
+        <w:pStyle w:val="HTMLPreformatted"/>
+      </w:pPr>
+      <w:r>
+        <w:t xml:space="preserve">    "</w:t>
+      </w:r>
+      <w:proofErr w:type="spellStart"/>
+      <w:proofErr w:type="gramStart"/>
+      <w:r>
+        <w:t>quadratic</w:t>
+      </w:r>
+      <w:proofErr w:type="gramEnd"/>
+      <w:r>
+        <w:t>_weighted_kappa</w:t>
+      </w:r>
+      <w:proofErr w:type="spellEnd"/>
+      <w:r>
+        <w:t>": 0.7051400702187358</w:t>
+      </w:r>
+    </w:p>
+    <w:p>
+      <w:pPr>
+        <w:pStyle w:val="HTMLPreformatted"/>
+      </w:pPr>
+      <w:r>
+        <w:t xml:space="preserve">  }</w:t>
+      </w:r>
+    </w:p>
+    <w:p>
+      <w:pPr>
+        <w:pStyle w:val="HTMLPreformatted"/>
+      </w:pPr>
+      <w:r>
+        <w:t>}</w:t>
+      </w:r>
+    </w:p>
+    <w:p>
+      <w:pPr>
         <w:spacing w:after="0" w:line="240" w:lineRule="auto"/>
         <w:rPr>
           <w:rFonts w:ascii="Consolas" w:eastAsia="Times New Roman" w:hAnsi="Consolas" w:cs="Times New Roman"/>
@@ -1689,12 +1758,67 @@
           <w:lang w:val="en-US"/>
         </w:rPr>
       </w:pPr>
-      <w:r>
+    </w:p>
+    <w:p>
+      <w:pPr>
         <w:rPr>
           <w:b/>
           <w:bCs/>
           <w:lang w:val="en-US"/>
         </w:rPr>
+      </w:pPr>
+    </w:p>
+    <w:p>
+      <w:pPr>
+        <w:rPr>
+          <w:b/>
+          <w:bCs/>
+          <w:lang w:val="en-US"/>
+        </w:rPr>
+      </w:pPr>
+    </w:p>
+    <w:p>
+      <w:pPr>
+        <w:rPr>
+          <w:b/>
+          <w:bCs/>
+          <w:lang w:val="en-US"/>
+        </w:rPr>
+      </w:pPr>
+    </w:p>
+    <w:p>
+      <w:pPr>
+        <w:rPr>
+          <w:b/>
+          <w:bCs/>
+          <w:lang w:val="en-US"/>
+        </w:rPr>
+      </w:pPr>
+    </w:p>
+    <w:p>
+      <w:pPr>
+        <w:rPr>
+          <w:b/>
+          <w:bCs/>
+          <w:lang w:val="en-US"/>
+        </w:rPr>
+      </w:pPr>
+    </w:p>
+    <w:p>
+      <w:pPr>
+        <w:rPr>
+          <w:b/>
+          <w:bCs/>
+          <w:lang w:val="en-US"/>
+        </w:rPr>
+      </w:pPr>
+      <w:r>
+        <w:rPr>
+          <w:b/>
+          <w:bCs/>
+          <w:lang w:val="en-US"/>
+        </w:rPr>
+        <w:lastRenderedPageBreak/>
         <w:t>ResNet-101</w:t>
       </w:r>
     </w:p>
@@ -1709,7 +1833,6 @@
           <w:noProof/>
           <w:lang w:val="en-US"/>
         </w:rPr>
-        <w:lastRenderedPageBreak/>
         <w:drawing>
           <wp:inline distT="0" distB="0" distL="0" distR="0" wp14:anchorId="7957F3E3" wp14:editId="45BD6383">
             <wp:extent cx="5731510" cy="2839720"/>
@@ -1762,6 +1885,75 @@
     </w:p>
     <w:p>
       <w:pPr>
+        <w:pStyle w:val="HTMLPreformatted"/>
+      </w:pPr>
+      <w:r>
+        <w:t>{</w:t>
+      </w:r>
+    </w:p>
+    <w:p>
+      <w:pPr>
+        <w:pStyle w:val="HTMLPreformatted"/>
+      </w:pPr>
+      <w:r>
+        <w:t xml:space="preserve">  "case": {},</w:t>
+      </w:r>
+    </w:p>
+    <w:p>
+      <w:pPr>
+        <w:pStyle w:val="HTMLPreformatted"/>
+      </w:pPr>
+      <w:r>
+        <w:t xml:space="preserve">  "aggregates": {</w:t>
+      </w:r>
+    </w:p>
+    <w:p>
+      <w:pPr>
+        <w:pStyle w:val="HTMLPreformatted"/>
+      </w:pPr>
+      <w:r>
+        <w:t xml:space="preserve">    "AUC": 0.8391777893391444,</w:t>
+      </w:r>
+    </w:p>
+    <w:p>
+      <w:pPr>
+        <w:pStyle w:val="HTMLPreformatted"/>
+      </w:pPr>
+      <w:r>
+        <w:t xml:space="preserve">    "</w:t>
+      </w:r>
+      <w:proofErr w:type="spellStart"/>
+      <w:proofErr w:type="gramStart"/>
+      <w:r>
+        <w:t>quadratic</w:t>
+      </w:r>
+      <w:proofErr w:type="gramEnd"/>
+      <w:r>
+        <w:t>_weighted_kappa</w:t>
+      </w:r>
+      <w:proofErr w:type="spellEnd"/>
+      <w:r>
+        <w:t>": 0.7503614091151183</w:t>
+      </w:r>
+    </w:p>
+    <w:p>
+      <w:pPr>
+        <w:pStyle w:val="HTMLPreformatted"/>
+      </w:pPr>
+      <w:r>
+        <w:t xml:space="preserve">  }</w:t>
+      </w:r>
+    </w:p>
+    <w:p>
+      <w:pPr>
+        <w:pStyle w:val="HTMLPreformatted"/>
+      </w:pPr>
+      <w:r>
+        <w:t>}</w:t>
+      </w:r>
+    </w:p>
+    <w:p>
+      <w:pPr>
         <w:spacing w:after="0" w:line="240" w:lineRule="auto"/>
         <w:rPr>
           <w:rFonts w:ascii="Consolas" w:eastAsia="Times New Roman" w:hAnsi="Consolas" w:cs="Times New Roman"/>
@@ -1837,9 +2029,9 @@
           <w:lang w:val="en-US"/>
         </w:rPr>
         <w:drawing>
-          <wp:inline distT="0" distB="0" distL="0" distR="0" wp14:anchorId="018D3F75" wp14:editId="4CAABD49">
-            <wp:extent cx="5731510" cy="4898390"/>
-            <wp:effectExtent l="0" t="0" r="2540" b="0"/>
+          <wp:inline distT="0" distB="0" distL="0" distR="0" wp14:anchorId="018D3F75" wp14:editId="372F5B78">
+            <wp:extent cx="4238045" cy="3622012"/>
+            <wp:effectExtent l="0" t="0" r="0" b="0"/>
             <wp:docPr id="771982171" name="Picture 1"/>
             <wp:cNvGraphicFramePr>
               <a:graphicFrameLocks xmlns:a="http://schemas.openxmlformats.org/drawingml/2006/main" noChangeAspect="1"/>
@@ -1860,7 +2052,7 @@
                   <pic:spPr>
                     <a:xfrm>
                       <a:off x="0" y="0"/>
-                      <a:ext cx="5731510" cy="4898390"/>
+                      <a:ext cx="4242094" cy="3625473"/>
                     </a:xfrm>
                     <a:prstGeom prst="rect">
                       <a:avLst/>
@@ -1885,6 +2077,75 @@
         </w:rPr>
         <w:lastRenderedPageBreak/>
         <w:t>Best validation accuracy</w:t>
+      </w:r>
+    </w:p>
+    <w:p>
+      <w:pPr>
+        <w:pStyle w:val="HTMLPreformatted"/>
+      </w:pPr>
+      <w:r>
+        <w:t>{</w:t>
+      </w:r>
+    </w:p>
+    <w:p>
+      <w:pPr>
+        <w:pStyle w:val="HTMLPreformatted"/>
+      </w:pPr>
+      <w:r>
+        <w:t xml:space="preserve">  "case": {},</w:t>
+      </w:r>
+    </w:p>
+    <w:p>
+      <w:pPr>
+        <w:pStyle w:val="HTMLPreformatted"/>
+      </w:pPr>
+      <w:r>
+        <w:t xml:space="preserve">  "aggregates": {</w:t>
+      </w:r>
+    </w:p>
+    <w:p>
+      <w:pPr>
+        <w:pStyle w:val="HTMLPreformatted"/>
+      </w:pPr>
+      <w:r>
+        <w:t xml:space="preserve">    "AUC": 0.8453629147974592,</w:t>
+      </w:r>
+    </w:p>
+    <w:p>
+      <w:pPr>
+        <w:pStyle w:val="HTMLPreformatted"/>
+      </w:pPr>
+      <w:r>
+        <w:t xml:space="preserve">    "</w:t>
+      </w:r>
+      <w:proofErr w:type="spellStart"/>
+      <w:proofErr w:type="gramStart"/>
+      <w:r>
+        <w:t>quadratic</w:t>
+      </w:r>
+      <w:proofErr w:type="gramEnd"/>
+      <w:r>
+        <w:t>_weighted_kappa</w:t>
+      </w:r>
+      <w:proofErr w:type="spellEnd"/>
+      <w:r>
+        <w:t>": 0.6899458931486075</w:t>
+      </w:r>
+    </w:p>
+    <w:p>
+      <w:pPr>
+        <w:pStyle w:val="HTMLPreformatted"/>
+      </w:pPr>
+      <w:r>
+        <w:t xml:space="preserve">  }</w:t>
+      </w:r>
+    </w:p>
+    <w:p>
+      <w:pPr>
+        <w:pStyle w:val="HTMLPreformatted"/>
+      </w:pPr>
+      <w:r>
+        <w:t>}</w:t>
       </w:r>
     </w:p>
     <w:p>
@@ -2008,12 +2269,67 @@
           <w:lang w:val="en-US"/>
         </w:rPr>
       </w:pPr>
-      <w:r>
+    </w:p>
+    <w:p>
+      <w:pPr>
         <w:rPr>
           <w:b/>
           <w:bCs/>
           <w:lang w:val="en-US"/>
         </w:rPr>
+      </w:pPr>
+    </w:p>
+    <w:p>
+      <w:pPr>
+        <w:rPr>
+          <w:b/>
+          <w:bCs/>
+          <w:lang w:val="en-US"/>
+        </w:rPr>
+      </w:pPr>
+    </w:p>
+    <w:p>
+      <w:pPr>
+        <w:rPr>
+          <w:b/>
+          <w:bCs/>
+          <w:lang w:val="en-US"/>
+        </w:rPr>
+      </w:pPr>
+    </w:p>
+    <w:p>
+      <w:pPr>
+        <w:rPr>
+          <w:b/>
+          <w:bCs/>
+          <w:lang w:val="en-US"/>
+        </w:rPr>
+      </w:pPr>
+    </w:p>
+    <w:p>
+      <w:pPr>
+        <w:rPr>
+          <w:b/>
+          <w:bCs/>
+          <w:lang w:val="en-US"/>
+        </w:rPr>
+      </w:pPr>
+    </w:p>
+    <w:p>
+      <w:pPr>
+        <w:rPr>
+          <w:b/>
+          <w:bCs/>
+          <w:lang w:val="en-US"/>
+        </w:rPr>
+      </w:pPr>
+      <w:r>
+        <w:rPr>
+          <w:b/>
+          <w:bCs/>
+          <w:lang w:val="en-US"/>
+        </w:rPr>
+        <w:lastRenderedPageBreak/>
         <w:t>ResNet-152</w:t>
       </w:r>
     </w:p>
@@ -2028,7 +2344,6 @@
           <w:noProof/>
           <w:lang w:val="en-US"/>
         </w:rPr>
-        <w:lastRenderedPageBreak/>
         <w:drawing>
           <wp:inline distT="0" distB="0" distL="0" distR="0" wp14:anchorId="7E6246F9" wp14:editId="1F18F3A0">
             <wp:extent cx="5731510" cy="2839720"/>
@@ -2081,6 +2396,75 @@
     </w:p>
     <w:p>
       <w:pPr>
+        <w:pStyle w:val="HTMLPreformatted"/>
+      </w:pPr>
+      <w:r>
+        <w:t>{</w:t>
+      </w:r>
+    </w:p>
+    <w:p>
+      <w:pPr>
+        <w:pStyle w:val="HTMLPreformatted"/>
+      </w:pPr>
+      <w:r>
+        <w:t xml:space="preserve">  "case": {},</w:t>
+      </w:r>
+    </w:p>
+    <w:p>
+      <w:pPr>
+        <w:pStyle w:val="HTMLPreformatted"/>
+      </w:pPr>
+      <w:r>
+        <w:t xml:space="preserve">  "aggregates": {</w:t>
+      </w:r>
+    </w:p>
+    <w:p>
+      <w:pPr>
+        <w:pStyle w:val="HTMLPreformatted"/>
+      </w:pPr>
+      <w:r>
+        <w:t xml:space="preserve">    "AUC": 0.8202289767758476,</w:t>
+      </w:r>
+    </w:p>
+    <w:p>
+      <w:pPr>
+        <w:pStyle w:val="HTMLPreformatted"/>
+      </w:pPr>
+      <w:r>
+        <w:t xml:space="preserve">    "</w:t>
+      </w:r>
+      <w:proofErr w:type="spellStart"/>
+      <w:proofErr w:type="gramStart"/>
+      <w:r>
+        <w:t>quadratic</w:t>
+      </w:r>
+      <w:proofErr w:type="gramEnd"/>
+      <w:r>
+        <w:t>_weighted_kappa</w:t>
+      </w:r>
+      <w:proofErr w:type="spellEnd"/>
+      <w:r>
+        <w:t>": 0.6937048139657909</w:t>
+      </w:r>
+    </w:p>
+    <w:p>
+      <w:pPr>
+        <w:pStyle w:val="HTMLPreformatted"/>
+      </w:pPr>
+      <w:r>
+        <w:t xml:space="preserve">  }</w:t>
+      </w:r>
+    </w:p>
+    <w:p>
+      <w:pPr>
+        <w:pStyle w:val="HTMLPreformatted"/>
+      </w:pPr>
+      <w:r>
+        <w:t>}</w:t>
+      </w:r>
+    </w:p>
+    <w:p>
+      <w:pPr>
         <w:spacing w:after="0" w:line="240" w:lineRule="auto"/>
         <w:rPr>
           <w:rFonts w:ascii="Consolas" w:eastAsia="Times New Roman" w:hAnsi="Consolas" w:cs="Times New Roman"/>
@@ -2156,9 +2540,9 @@
           <w:lang w:val="en-US"/>
         </w:rPr>
         <w:drawing>
-          <wp:inline distT="0" distB="0" distL="0" distR="0" wp14:anchorId="535DC51D" wp14:editId="73A977E0">
-            <wp:extent cx="5731510" cy="4898390"/>
-            <wp:effectExtent l="0" t="0" r="2540" b="0"/>
+          <wp:inline distT="0" distB="0" distL="0" distR="0" wp14:anchorId="535DC51D" wp14:editId="710DFF2A">
+            <wp:extent cx="4253948" cy="3635603"/>
+            <wp:effectExtent l="0" t="0" r="0" b="3175"/>
             <wp:docPr id="1478156317" name="Picture 1" descr="A blue squares with white text&#10;&#10;Description automatically generated"/>
             <wp:cNvGraphicFramePr>
               <a:graphicFrameLocks xmlns:a="http://schemas.openxmlformats.org/drawingml/2006/main" noChangeAspect="1"/>
@@ -2179,7 +2563,7 @@
                   <pic:spPr>
                     <a:xfrm>
                       <a:off x="0" y="0"/>
-                      <a:ext cx="5731510" cy="4898390"/>
+                      <a:ext cx="4263823" cy="3644043"/>
                     </a:xfrm>
                     <a:prstGeom prst="rect">
                       <a:avLst/>
@@ -2204,6 +2588,75 @@
         </w:rPr>
         <w:lastRenderedPageBreak/>
         <w:t>Best validation accuracy</w:t>
+      </w:r>
+    </w:p>
+    <w:p>
+      <w:pPr>
+        <w:pStyle w:val="HTMLPreformatted"/>
+      </w:pPr>
+      <w:r>
+        <w:t>{</w:t>
+      </w:r>
+    </w:p>
+    <w:p>
+      <w:pPr>
+        <w:pStyle w:val="HTMLPreformatted"/>
+      </w:pPr>
+      <w:r>
+        <w:t xml:space="preserve">  "case": {},</w:t>
+      </w:r>
+    </w:p>
+    <w:p>
+      <w:pPr>
+        <w:pStyle w:val="HTMLPreformatted"/>
+      </w:pPr>
+      <w:r>
+        <w:t xml:space="preserve">  "aggregates": {</w:t>
+      </w:r>
+    </w:p>
+    <w:p>
+      <w:pPr>
+        <w:pStyle w:val="HTMLPreformatted"/>
+      </w:pPr>
+      <w:r>
+        <w:t xml:space="preserve">    "AUC": 0.835137276829108,</w:t>
+      </w:r>
+    </w:p>
+    <w:p>
+      <w:pPr>
+        <w:pStyle w:val="HTMLPreformatted"/>
+      </w:pPr>
+      <w:r>
+        <w:t xml:space="preserve">    "</w:t>
+      </w:r>
+      <w:proofErr w:type="spellStart"/>
+      <w:proofErr w:type="gramStart"/>
+      <w:r>
+        <w:t>quadratic</w:t>
+      </w:r>
+      <w:proofErr w:type="gramEnd"/>
+      <w:r>
+        <w:t>_weighted_kappa</w:t>
+      </w:r>
+      <w:proofErr w:type="spellEnd"/>
+      <w:r>
+        <w:t>": 0.7303200133655321</w:t>
+      </w:r>
+    </w:p>
+    <w:p>
+      <w:pPr>
+        <w:pStyle w:val="HTMLPreformatted"/>
+      </w:pPr>
+      <w:r>
+        <w:t xml:space="preserve">  }</w:t>
+      </w:r>
+    </w:p>
+    <w:p>
+      <w:pPr>
+        <w:pStyle w:val="HTMLPreformatted"/>
+      </w:pPr>
+      <w:r>
+        <w:t>}</w:t>
       </w:r>
     </w:p>
     <w:p>

</xml_diff>